<commit_message>
Data classes all added
</commit_message>
<xml_diff>
--- a/externalResources/RMMS Spring Boot.docx
+++ b/externalResources/RMMS Spring Boot.docx
@@ -714,21 +714,7 @@
         <w:rPr>
           <w:lang w:val="en-US"/>
         </w:rPr>
-        <w:t xml:space="preserve">What I </w:t>
-      </w:r>
-      <w:proofErr w:type="gramStart"/>
-      <w:r>
-        <w:rPr>
-          <w:lang w:val="en-US"/>
-        </w:rPr>
-        <w:t>Should</w:t>
-      </w:r>
-      <w:proofErr w:type="gramEnd"/>
-      <w:r>
-        <w:rPr>
-          <w:lang w:val="en-US"/>
-        </w:rPr>
-        <w:t xml:space="preserve"> do:</w:t>
+        <w:t>What I Should do:</w:t>
       </w:r>
     </w:p>
     <w:p>
@@ -782,7 +768,6 @@
         </w:rPr>
         <w:t>ID</w:t>
       </w:r>
-      <w:proofErr w:type="gramStart"/>
       <w:r>
         <w:rPr>
           <w:lang w:val="en-US"/>
@@ -790,7 +775,6 @@
         <w:t>,Name,Location</w:t>
       </w:r>
       <w:proofErr w:type="spellEnd"/>
-      <w:proofErr w:type="gramEnd"/>
       <w:r>
         <w:rPr>
           <w:lang w:val="en-US"/>
@@ -819,7 +803,6 @@
         <w:t>: (</w:t>
       </w:r>
       <w:proofErr w:type="spellStart"/>
-      <w:proofErr w:type="gramStart"/>
       <w:r>
         <w:rPr>
           <w:u w:val="single"/>
@@ -842,7 +825,6 @@
         <w:t>RESTID,Name</w:t>
       </w:r>
       <w:proofErr w:type="spellEnd"/>
-      <w:proofErr w:type="gramEnd"/>
       <w:r>
         <w:rPr>
           <w:lang w:val="en-US"/>
@@ -958,16 +940,203 @@
         <w:rPr>
           <w:lang w:val="en-US"/>
         </w:rPr>
-        <w:t xml:space="preserve"> unit can be </w:t>
-      </w:r>
-      <w:proofErr w:type="gramStart"/>
-      <w:r>
-        <w:rPr>
-          <w:lang w:val="en-US"/>
-        </w:rPr>
-        <w:t>a</w:t>
-      </w:r>
-      <w:proofErr w:type="gramEnd"/>
+        <w:t xml:space="preserve"> unit can be a </w:t>
+      </w:r>
+      <w:proofErr w:type="spellStart"/>
+      <w:r>
+        <w:rPr>
+          <w:lang w:val="en-US"/>
+        </w:rPr>
+        <w:t>enum</w:t>
+      </w:r>
+      <w:proofErr w:type="spellEnd"/>
+    </w:p>
+    <w:p>
+      <w:pPr>
+        <w:rPr>
+          <w:lang w:val="en-US"/>
+        </w:rPr>
+      </w:pPr>
+    </w:p>
+    <w:p>
+      <w:pPr>
+        <w:rPr>
+          <w:lang w:val="en-US"/>
+        </w:rPr>
+      </w:pPr>
+      <w:proofErr w:type="spellStart"/>
+      <w:r>
+        <w:rPr>
+          <w:lang w:val="en-US"/>
+        </w:rPr>
+        <w:t>RestaurantSupplier</w:t>
+      </w:r>
+      <w:proofErr w:type="spellEnd"/>
+      <w:r>
+        <w:rPr>
+          <w:lang w:val="en-US"/>
+        </w:rPr>
+        <w:t>(</w:t>
+      </w:r>
+      <w:proofErr w:type="spellStart"/>
+      <w:r>
+        <w:rPr>
+          <w:u w:val="single"/>
+          <w:lang w:val="en-US"/>
+        </w:rPr>
+        <w:t>RestaurantId,supplierid</w:t>
+      </w:r>
+      <w:proofErr w:type="spellEnd"/>
+      <w:r>
+        <w:rPr>
+          <w:lang w:val="en-US"/>
+        </w:rPr>
+        <w:t>) MANY TO MANY RELATION</w:t>
+      </w:r>
+    </w:p>
+    <w:p>
+      <w:pPr>
+        <w:rPr>
+          <w:lang w:val="en-US"/>
+        </w:rPr>
+      </w:pPr>
+    </w:p>
+    <w:p>
+      <w:pPr>
+        <w:rPr>
+          <w:lang w:val="en-US"/>
+        </w:rPr>
+      </w:pPr>
+      <w:r>
+        <w:rPr>
+          <w:lang w:val="en-US"/>
+        </w:rPr>
+        <w:t>Suppliers: (</w:t>
+      </w:r>
+      <w:proofErr w:type="spellStart"/>
+      <w:r>
+        <w:rPr>
+          <w:u w:val="single"/>
+          <w:lang w:val="en-US"/>
+        </w:rPr>
+        <w:t>SupplierID</w:t>
+      </w:r>
+      <w:r>
+        <w:rPr>
+          <w:lang w:val="en-US"/>
+        </w:rPr>
+        <w:t>,name</w:t>
+      </w:r>
+      <w:r>
+        <w:rPr>
+          <w:lang w:val="en-US"/>
+        </w:rPr>
+        <w:t>,contactinfo</w:t>
+      </w:r>
+      <w:proofErr w:type="spellEnd"/>
+      <w:r>
+        <w:rPr>
+          <w:lang w:val="en-US"/>
+        </w:rPr>
+        <w:t>)</w:t>
+      </w:r>
+    </w:p>
+    <w:p>
+      <w:pPr>
+        <w:rPr>
+          <w:lang w:val="en-US"/>
+        </w:rPr>
+      </w:pPr>
+    </w:p>
+    <w:p>
+      <w:pPr>
+        <w:rPr>
+          <w:lang w:val="en-US"/>
+        </w:rPr>
+      </w:pPr>
+      <w:proofErr w:type="spellStart"/>
+      <w:r>
+        <w:rPr>
+          <w:lang w:val="en-US"/>
+        </w:rPr>
+        <w:t>materialOrder</w:t>
+      </w:r>
+      <w:proofErr w:type="spellEnd"/>
+      <w:r>
+        <w:rPr>
+          <w:lang w:val="en-US"/>
+        </w:rPr>
+        <w:t xml:space="preserve"> (</w:t>
+      </w:r>
+      <w:proofErr w:type="spellStart"/>
+      <w:r>
+        <w:rPr>
+          <w:lang w:val="en-US"/>
+        </w:rPr>
+        <w:t>materialId</w:t>
+      </w:r>
+      <w:proofErr w:type="spellEnd"/>
+      <w:r>
+        <w:rPr>
+          <w:lang w:val="en-US"/>
+        </w:rPr>
+        <w:t xml:space="preserve">, </w:t>
+      </w:r>
+      <w:proofErr w:type="spellStart"/>
+      <w:r>
+        <w:rPr>
+          <w:lang w:val="en-US"/>
+        </w:rPr>
+        <w:t>supplierid</w:t>
+      </w:r>
+      <w:proofErr w:type="spellEnd"/>
+      <w:r>
+        <w:rPr>
+          <w:lang w:val="en-US"/>
+        </w:rPr>
+        <w:t xml:space="preserve">, </w:t>
+      </w:r>
+      <w:proofErr w:type="spellStart"/>
+      <w:r>
+        <w:rPr>
+          <w:lang w:val="en-US"/>
+        </w:rPr>
+        <w:t>placedate</w:t>
+      </w:r>
+      <w:proofErr w:type="spellEnd"/>
+      <w:r>
+        <w:rPr>
+          <w:lang w:val="en-US"/>
+        </w:rPr>
+        <w:t xml:space="preserve">, </w:t>
+      </w:r>
+      <w:proofErr w:type="spellStart"/>
+      <w:r>
+        <w:rPr>
+          <w:lang w:val="en-US"/>
+        </w:rPr>
+        <w:t>recievedate</w:t>
+      </w:r>
+      <w:proofErr w:type="spellEnd"/>
+      <w:r>
+        <w:rPr>
+          <w:lang w:val="en-US"/>
+        </w:rPr>
+        <w:t xml:space="preserve">, </w:t>
+      </w:r>
+      <w:r>
+        <w:rPr>
+          <w:u w:val="single"/>
+          <w:lang w:val="en-US"/>
+        </w:rPr>
+        <w:t>ORDERID</w:t>
+      </w:r>
+      <w:r>
+        <w:rPr>
+          <w:lang w:val="en-US"/>
+        </w:rPr>
+        <w:t>,</w:t>
+      </w:r>
       <w:r>
         <w:rPr>
           <w:lang w:val="en-US"/>
@@ -979,591 +1148,386 @@
         <w:rPr>
           <w:lang w:val="en-US"/>
         </w:rPr>
+        <w:t>deliveryPeriod</w:t>
+      </w:r>
+      <w:proofErr w:type="spellEnd"/>
+      <w:r>
+        <w:rPr>
+          <w:lang w:val="en-US"/>
+        </w:rPr>
+        <w:t>,</w:t>
+      </w:r>
+      <w:r>
+        <w:rPr>
+          <w:lang w:val="en-US"/>
+        </w:rPr>
+        <w:t xml:space="preserve"> </w:t>
+      </w:r>
+      <w:proofErr w:type="spellStart"/>
+      <w:r>
+        <w:rPr>
+          <w:lang w:val="en-US"/>
+        </w:rPr>
+        <w:t>orderAmount</w:t>
+      </w:r>
+      <w:proofErr w:type="spellEnd"/>
+      <w:r>
+        <w:rPr>
+          <w:lang w:val="en-US"/>
+        </w:rPr>
+        <w:t>,</w:t>
+      </w:r>
+      <w:r>
+        <w:rPr>
+          <w:lang w:val="en-US"/>
+        </w:rPr>
+        <w:t xml:space="preserve"> </w:t>
+      </w:r>
+      <w:proofErr w:type="spellStart"/>
+      <w:r>
+        <w:rPr>
+          <w:lang w:val="en-US"/>
+        </w:rPr>
+        <w:t>receivedAmount</w:t>
+      </w:r>
+      <w:r>
+        <w:rPr>
+          <w:lang w:val="en-US"/>
+        </w:rPr>
+        <w:t>,status</w:t>
+      </w:r>
+      <w:proofErr w:type="spellEnd"/>
+      <w:r>
+        <w:rPr>
+          <w:lang w:val="en-US"/>
+        </w:rPr>
+        <w:t>)</w:t>
+      </w:r>
+      <w:r>
+        <w:rPr>
+          <w:lang w:val="en-US"/>
+        </w:rPr>
+        <w:t xml:space="preserve"> -&gt;</w:t>
+      </w:r>
+    </w:p>
+    <w:p>
+      <w:pPr>
+        <w:rPr>
+          <w:lang w:val="en-US"/>
+        </w:rPr>
+      </w:pPr>
+      <w:proofErr w:type="spellStart"/>
+      <w:r>
+        <w:rPr>
+          <w:lang w:val="en-US"/>
+        </w:rPr>
+        <w:t>deliveryperiod</w:t>
+      </w:r>
+      <w:proofErr w:type="spellEnd"/>
+      <w:r>
+        <w:rPr>
+          <w:lang w:val="en-US"/>
+        </w:rPr>
+        <w:t xml:space="preserve"> of each material can be used to </w:t>
+      </w:r>
+      <w:proofErr w:type="spellStart"/>
+      <w:r>
+        <w:rPr>
+          <w:lang w:val="en-US"/>
+        </w:rPr>
+        <w:t>recommenf</w:t>
+      </w:r>
+      <w:proofErr w:type="spellEnd"/>
+      <w:r>
+        <w:rPr>
+          <w:lang w:val="en-US"/>
+        </w:rPr>
+        <w:t xml:space="preserve"> ideal supplier </w:t>
+      </w:r>
+      <w:proofErr w:type="spellStart"/>
+      <w:r>
+        <w:rPr>
+          <w:lang w:val="en-US"/>
+        </w:rPr>
+        <w:t>materialid</w:t>
+      </w:r>
+      <w:proofErr w:type="spellEnd"/>
+      <w:r>
+        <w:rPr>
+          <w:lang w:val="en-US"/>
+        </w:rPr>
+        <w:t xml:space="preserve"> is from </w:t>
+      </w:r>
+      <w:proofErr w:type="spellStart"/>
+      <w:r>
+        <w:rPr>
+          <w:lang w:val="en-US"/>
+        </w:rPr>
+        <w:t>rawmaterials</w:t>
+      </w:r>
+      <w:proofErr w:type="spellEnd"/>
+      <w:r>
+        <w:rPr>
+          <w:lang w:val="en-US"/>
+        </w:rPr>
+        <w:t xml:space="preserve"> </w:t>
+      </w:r>
+      <w:proofErr w:type="spellStart"/>
+      <w:r>
+        <w:rPr>
+          <w:lang w:val="en-US"/>
+        </w:rPr>
+        <w:t>supplierid</w:t>
+      </w:r>
+      <w:proofErr w:type="spellEnd"/>
+      <w:r>
+        <w:rPr>
+          <w:lang w:val="en-US"/>
+        </w:rPr>
+        <w:t xml:space="preserve"> from suppliers</w:t>
+      </w:r>
+    </w:p>
+    <w:p>
+      <w:pPr>
+        <w:rPr>
+          <w:u w:val="single"/>
+          <w:lang w:val="en-US"/>
+        </w:rPr>
+      </w:pPr>
+    </w:p>
+    <w:p>
+      <w:pPr>
+        <w:rPr>
+          <w:lang w:val="en-US"/>
+        </w:rPr>
+      </w:pPr>
+      <w:proofErr w:type="spellStart"/>
+      <w:r>
+        <w:rPr>
+          <w:lang w:val="en-US"/>
+        </w:rPr>
+        <w:t>MaterialUpdates</w:t>
+      </w:r>
+      <w:proofErr w:type="spellEnd"/>
+      <w:r>
+        <w:rPr>
+          <w:lang w:val="en-US"/>
+        </w:rPr>
+        <w:t xml:space="preserve"> (</w:t>
+      </w:r>
+      <w:r>
+        <w:rPr>
+          <w:lang w:val="en-US"/>
+        </w:rPr>
+        <w:t xml:space="preserve"> </w:t>
+      </w:r>
+      <w:proofErr w:type="spellStart"/>
+      <w:r>
+        <w:rPr>
+          <w:u w:val="single"/>
+          <w:lang w:val="en-US"/>
+        </w:rPr>
+        <w:t>shipmentID</w:t>
+      </w:r>
+      <w:proofErr w:type="spellEnd"/>
+      <w:r>
+        <w:rPr>
+          <w:lang w:val="en-US"/>
+        </w:rPr>
+        <w:t xml:space="preserve">, </w:t>
+      </w:r>
+      <w:proofErr w:type="spellStart"/>
+      <w:r>
+        <w:rPr>
+          <w:lang w:val="en-US"/>
+        </w:rPr>
+        <w:t>supplierid,materialID,units</w:t>
+      </w:r>
+      <w:r>
+        <w:rPr>
+          <w:lang w:val="en-US"/>
+        </w:rPr>
+        <w:t>,dateadded,status</w:t>
+      </w:r>
+      <w:proofErr w:type="spellEnd"/>
+      <w:r>
+        <w:rPr>
+          <w:lang w:val="en-US"/>
+        </w:rPr>
+        <w:t xml:space="preserve">)-&gt; </w:t>
+      </w:r>
+      <w:proofErr w:type="spellStart"/>
+      <w:r>
+        <w:rPr>
+          <w:lang w:val="en-US"/>
+        </w:rPr>
+        <w:t>supplierid</w:t>
+      </w:r>
+      <w:proofErr w:type="spellEnd"/>
+      <w:r>
+        <w:rPr>
+          <w:lang w:val="en-US"/>
+        </w:rPr>
+        <w:t xml:space="preserve"> from </w:t>
+      </w:r>
+      <w:proofErr w:type="spellStart"/>
+      <w:r>
+        <w:rPr>
+          <w:lang w:val="en-US"/>
+        </w:rPr>
+        <w:t>suplliers</w:t>
+      </w:r>
+      <w:proofErr w:type="spellEnd"/>
+      <w:r>
+        <w:rPr>
+          <w:lang w:val="en-US"/>
+        </w:rPr>
+        <w:t xml:space="preserve"> </w:t>
+      </w:r>
+      <w:proofErr w:type="spellStart"/>
+      <w:r>
+        <w:rPr>
+          <w:lang w:val="en-US"/>
+        </w:rPr>
+        <w:t>materialid</w:t>
+      </w:r>
+      <w:proofErr w:type="spellEnd"/>
+      <w:r>
+        <w:rPr>
+          <w:lang w:val="en-US"/>
+        </w:rPr>
+        <w:t xml:space="preserve"> from materials, </w:t>
+      </w:r>
+      <w:r>
+        <w:rPr>
+          <w:lang w:val="en-US"/>
+        </w:rPr>
+        <w:t xml:space="preserve">status is </w:t>
+      </w:r>
+      <w:proofErr w:type="spellStart"/>
+      <w:r>
+        <w:rPr>
+          <w:lang w:val="en-US"/>
+        </w:rPr>
         <w:t>enum</w:t>
       </w:r>
       <w:proofErr w:type="spellEnd"/>
-    </w:p>
-    <w:p>
-      <w:pPr>
-        <w:rPr>
-          <w:lang w:val="en-US"/>
-        </w:rPr>
-      </w:pPr>
-    </w:p>
-    <w:p>
-      <w:pPr>
-        <w:rPr>
-          <w:lang w:val="en-US"/>
-        </w:rPr>
-      </w:pPr>
-      <w:proofErr w:type="spellStart"/>
-      <w:proofErr w:type="gramStart"/>
-      <w:r>
-        <w:rPr>
-          <w:lang w:val="en-US"/>
-        </w:rPr>
-        <w:t>RestaurantSupplier</w:t>
-      </w:r>
-      <w:proofErr w:type="spellEnd"/>
-      <w:r>
-        <w:rPr>
-          <w:lang w:val="en-US"/>
-        </w:rPr>
-        <w:t>(</w:t>
-      </w:r>
-      <w:proofErr w:type="spellStart"/>
-      <w:proofErr w:type="gramEnd"/>
+      <w:r>
+        <w:rPr>
+          <w:lang w:val="en-US"/>
+        </w:rPr>
+        <w:t xml:space="preserve"> with used,wated,unused</w:t>
+      </w:r>
+      <w:bookmarkStart w:id="0" w:name="_GoBack"/>
+      <w:bookmarkEnd w:id="0"/>
+    </w:p>
+    <w:p>
+      <w:pPr>
+        <w:rPr>
+          <w:lang w:val="en-US"/>
+        </w:rPr>
+      </w:pPr>
+      <w:r>
+        <w:rPr>
+          <w:lang w:val="en-US"/>
+        </w:rPr>
+        <w:t xml:space="preserve">the wastage can be calculated with </w:t>
+      </w:r>
+      <w:proofErr w:type="spellStart"/>
+      <w:r>
+        <w:rPr>
+          <w:lang w:val="en-US"/>
+        </w:rPr>
+        <w:t>currentstock</w:t>
+      </w:r>
+      <w:proofErr w:type="spellEnd"/>
+      <w:r>
+        <w:rPr>
+          <w:lang w:val="en-US"/>
+        </w:rPr>
+        <w:t xml:space="preserve"> from </w:t>
+      </w:r>
+      <w:proofErr w:type="spellStart"/>
+      <w:r>
+        <w:rPr>
+          <w:lang w:val="en-US"/>
+        </w:rPr>
+        <w:t>rawmaterials</w:t>
+      </w:r>
+      <w:proofErr w:type="spellEnd"/>
+      <w:r>
+        <w:rPr>
+          <w:lang w:val="en-US"/>
+        </w:rPr>
+        <w:t xml:space="preserve"> subtracting units from it till less than 0 all the shipments that come after &lt;0 show wastage and can be updated accordingly, check can be run </w:t>
+      </w:r>
+      <w:proofErr w:type="spellStart"/>
+      <w:r>
+        <w:rPr>
+          <w:lang w:val="en-US"/>
+        </w:rPr>
+        <w:t>everyday</w:t>
+      </w:r>
+      <w:proofErr w:type="spellEnd"/>
+      <w:r>
+        <w:rPr>
+          <w:lang w:val="en-US"/>
+        </w:rPr>
+        <w:t>.</w:t>
+      </w:r>
+    </w:p>
+    <w:p>
+      <w:pPr>
+        <w:rPr>
+          <w:lang w:val="en-US"/>
+        </w:rPr>
+      </w:pPr>
+      <w:r>
+        <w:rPr>
+          <w:lang w:val="en-US"/>
+        </w:rPr>
+        <w:t xml:space="preserve"> If </w:t>
+      </w:r>
+      <w:proofErr w:type="spellStart"/>
+      <w:r>
+        <w:rPr>
+          <w:lang w:val="en-US"/>
+        </w:rPr>
+        <w:t>supplierid</w:t>
+      </w:r>
+      <w:proofErr w:type="spellEnd"/>
+      <w:r>
+        <w:rPr>
+          <w:lang w:val="en-US"/>
+        </w:rPr>
+        <w:t xml:space="preserve"> is null then we can enforce stock&lt;0 implying that it is actually a usage and not restock</w:t>
+      </w:r>
+    </w:p>
+    <w:p>
+      <w:pPr>
+        <w:rPr>
+          <w:lang w:val="en-US"/>
+        </w:rPr>
+      </w:pPr>
+    </w:p>
+    <w:p>
+      <w:pPr>
+        <w:rPr>
+          <w:lang w:val="en-US"/>
+        </w:rPr>
+      </w:pPr>
+      <w:r>
+        <w:rPr>
+          <w:lang w:val="en-US"/>
+        </w:rPr>
+        <w:t>Wastage(</w:t>
+      </w:r>
+      <w:proofErr w:type="spellStart"/>
       <w:r>
         <w:rPr>
           <w:u w:val="single"/>
           <w:lang w:val="en-US"/>
         </w:rPr>
-        <w:t>RestaurantId,supplierid</w:t>
-      </w:r>
-      <w:proofErr w:type="spellEnd"/>
-      <w:r>
-        <w:rPr>
-          <w:lang w:val="en-US"/>
-        </w:rPr>
-        <w:t>) MANY TO MANY RELATION</w:t>
-      </w:r>
-    </w:p>
-    <w:p>
-      <w:pPr>
-        <w:rPr>
-          <w:lang w:val="en-US"/>
-        </w:rPr>
-      </w:pPr>
-    </w:p>
-    <w:p>
-      <w:pPr>
-        <w:rPr>
-          <w:lang w:val="en-US"/>
-        </w:rPr>
-      </w:pPr>
-      <w:r>
-        <w:rPr>
-          <w:lang w:val="en-US"/>
-        </w:rPr>
-        <w:t>Suppliers: (</w:t>
-      </w:r>
-      <w:proofErr w:type="spellStart"/>
-      <w:r>
-        <w:rPr>
-          <w:u w:val="single"/>
-          <w:lang w:val="en-US"/>
-        </w:rPr>
-        <w:t>SupplierID</w:t>
-      </w:r>
-      <w:proofErr w:type="gramStart"/>
-      <w:r>
-        <w:rPr>
-          <w:lang w:val="en-US"/>
-        </w:rPr>
-        <w:t>,name</w:t>
-      </w:r>
-      <w:r>
-        <w:rPr>
-          <w:lang w:val="en-US"/>
-        </w:rPr>
-        <w:t>,contactinfo</w:t>
-      </w:r>
-      <w:proofErr w:type="spellEnd"/>
-      <w:proofErr w:type="gramEnd"/>
-      <w:r>
-        <w:rPr>
-          <w:lang w:val="en-US"/>
-        </w:rPr>
-        <w:t>)</w:t>
-      </w:r>
-    </w:p>
-    <w:p>
-      <w:pPr>
-        <w:rPr>
-          <w:lang w:val="en-US"/>
-        </w:rPr>
-      </w:pPr>
-    </w:p>
-    <w:p>
-      <w:pPr>
-        <w:rPr>
-          <w:lang w:val="en-US"/>
-        </w:rPr>
-      </w:pPr>
-      <w:proofErr w:type="spellStart"/>
-      <w:proofErr w:type="gramStart"/>
-      <w:r>
-        <w:rPr>
-          <w:lang w:val="en-US"/>
-        </w:rPr>
-        <w:t>materialOrder</w:t>
-      </w:r>
-      <w:proofErr w:type="spellEnd"/>
-      <w:proofErr w:type="gramEnd"/>
-      <w:r>
-        <w:rPr>
-          <w:lang w:val="en-US"/>
-        </w:rPr>
-        <w:t xml:space="preserve"> (</w:t>
-      </w:r>
-      <w:proofErr w:type="spellStart"/>
-      <w:r>
-        <w:rPr>
-          <w:lang w:val="en-US"/>
-        </w:rPr>
-        <w:t>materialId</w:t>
-      </w:r>
-      <w:proofErr w:type="spellEnd"/>
-      <w:r>
-        <w:rPr>
-          <w:lang w:val="en-US"/>
-        </w:rPr>
-        <w:t xml:space="preserve">, </w:t>
-      </w:r>
-      <w:proofErr w:type="spellStart"/>
-      <w:r>
-        <w:rPr>
-          <w:lang w:val="en-US"/>
-        </w:rPr>
-        <w:t>supplierid</w:t>
-      </w:r>
-      <w:proofErr w:type="spellEnd"/>
-      <w:r>
-        <w:rPr>
-          <w:lang w:val="en-US"/>
-        </w:rPr>
-        <w:t xml:space="preserve">, </w:t>
-      </w:r>
-      <w:proofErr w:type="spellStart"/>
-      <w:r>
-        <w:rPr>
-          <w:lang w:val="en-US"/>
-        </w:rPr>
-        <w:t>placedate</w:t>
-      </w:r>
-      <w:proofErr w:type="spellEnd"/>
-      <w:r>
-        <w:rPr>
-          <w:lang w:val="en-US"/>
-        </w:rPr>
-        <w:t xml:space="preserve">, </w:t>
-      </w:r>
-      <w:proofErr w:type="spellStart"/>
-      <w:r>
-        <w:rPr>
-          <w:lang w:val="en-US"/>
-        </w:rPr>
-        <w:t>recievedate</w:t>
-      </w:r>
-      <w:proofErr w:type="spellEnd"/>
-      <w:r>
-        <w:rPr>
-          <w:lang w:val="en-US"/>
-        </w:rPr>
-        <w:t xml:space="preserve">, </w:t>
-      </w:r>
-      <w:r>
-        <w:rPr>
-          <w:u w:val="single"/>
-          <w:lang w:val="en-US"/>
-        </w:rPr>
-        <w:t>ORDERID</w:t>
-      </w:r>
-      <w:r>
-        <w:rPr>
-          <w:lang w:val="en-US"/>
-        </w:rPr>
-        <w:t>,</w:t>
-      </w:r>
-      <w:r>
-        <w:rPr>
-          <w:lang w:val="en-US"/>
-        </w:rPr>
-        <w:t xml:space="preserve"> </w:t>
-      </w:r>
-      <w:proofErr w:type="spellStart"/>
-      <w:r>
-        <w:rPr>
-          <w:lang w:val="en-US"/>
-        </w:rPr>
-        <w:t>deliveryPeriod</w:t>
-      </w:r>
-      <w:proofErr w:type="spellEnd"/>
-      <w:r>
-        <w:rPr>
-          <w:lang w:val="en-US"/>
-        </w:rPr>
-        <w:t>,</w:t>
-      </w:r>
-      <w:r>
-        <w:rPr>
-          <w:lang w:val="en-US"/>
-        </w:rPr>
-        <w:t xml:space="preserve"> </w:t>
-      </w:r>
-      <w:proofErr w:type="spellStart"/>
-      <w:r>
-        <w:rPr>
-          <w:lang w:val="en-US"/>
-        </w:rPr>
-        <w:t>orderAmount</w:t>
-      </w:r>
-      <w:proofErr w:type="spellEnd"/>
-      <w:r>
-        <w:rPr>
-          <w:lang w:val="en-US"/>
-        </w:rPr>
-        <w:t>,</w:t>
-      </w:r>
-      <w:r>
-        <w:rPr>
-          <w:lang w:val="en-US"/>
-        </w:rPr>
-        <w:t xml:space="preserve"> </w:t>
-      </w:r>
-      <w:proofErr w:type="spellStart"/>
-      <w:r>
-        <w:rPr>
-          <w:lang w:val="en-US"/>
-        </w:rPr>
-        <w:t>receivedAmount</w:t>
-      </w:r>
-      <w:r>
-        <w:rPr>
-          <w:lang w:val="en-US"/>
-        </w:rPr>
-        <w:t>,status</w:t>
-      </w:r>
-      <w:proofErr w:type="spellEnd"/>
-      <w:r>
-        <w:rPr>
-          <w:lang w:val="en-US"/>
-        </w:rPr>
-        <w:t>)</w:t>
-      </w:r>
-      <w:r>
-        <w:rPr>
-          <w:lang w:val="en-US"/>
-        </w:rPr>
-        <w:t xml:space="preserve"> -&gt;</w:t>
-      </w:r>
-    </w:p>
-    <w:p>
-      <w:pPr>
-        <w:rPr>
-          <w:lang w:val="en-US"/>
-        </w:rPr>
-      </w:pPr>
-      <w:proofErr w:type="spellStart"/>
-      <w:proofErr w:type="gramStart"/>
-      <w:r>
-        <w:rPr>
-          <w:lang w:val="en-US"/>
-        </w:rPr>
-        <w:t>deliveryperiod</w:t>
-      </w:r>
-      <w:proofErr w:type="spellEnd"/>
-      <w:proofErr w:type="gramEnd"/>
-      <w:r>
-        <w:rPr>
-          <w:lang w:val="en-US"/>
-        </w:rPr>
-        <w:t xml:space="preserve"> of each material can be used to </w:t>
-      </w:r>
-      <w:proofErr w:type="spellStart"/>
-      <w:r>
-        <w:rPr>
-          <w:lang w:val="en-US"/>
-        </w:rPr>
-        <w:t>recommenf</w:t>
-      </w:r>
-      <w:proofErr w:type="spellEnd"/>
-      <w:r>
-        <w:rPr>
-          <w:lang w:val="en-US"/>
-        </w:rPr>
-        <w:t xml:space="preserve"> ideal supplier </w:t>
-      </w:r>
-      <w:proofErr w:type="spellStart"/>
-      <w:r>
-        <w:rPr>
-          <w:lang w:val="en-US"/>
-        </w:rPr>
-        <w:t>materialid</w:t>
-      </w:r>
-      <w:proofErr w:type="spellEnd"/>
-      <w:r>
-        <w:rPr>
-          <w:lang w:val="en-US"/>
-        </w:rPr>
-        <w:t xml:space="preserve"> is from </w:t>
-      </w:r>
-      <w:proofErr w:type="spellStart"/>
-      <w:r>
-        <w:rPr>
-          <w:lang w:val="en-US"/>
-        </w:rPr>
-        <w:t>rawmaterials</w:t>
-      </w:r>
-      <w:proofErr w:type="spellEnd"/>
-      <w:r>
-        <w:rPr>
-          <w:lang w:val="en-US"/>
-        </w:rPr>
-        <w:t xml:space="preserve"> </w:t>
-      </w:r>
-      <w:proofErr w:type="spellStart"/>
-      <w:r>
-        <w:rPr>
-          <w:lang w:val="en-US"/>
-        </w:rPr>
-        <w:t>supplierid</w:t>
-      </w:r>
-      <w:proofErr w:type="spellEnd"/>
-      <w:r>
-        <w:rPr>
-          <w:lang w:val="en-US"/>
-        </w:rPr>
-        <w:t xml:space="preserve"> from suppliers</w:t>
-      </w:r>
-    </w:p>
-    <w:p>
-      <w:pPr>
-        <w:rPr>
-          <w:u w:val="single"/>
-          <w:lang w:val="en-US"/>
-        </w:rPr>
-      </w:pPr>
-    </w:p>
-    <w:p>
-      <w:pPr>
-        <w:rPr>
-          <w:lang w:val="en-US"/>
-        </w:rPr>
-      </w:pPr>
-      <w:proofErr w:type="spellStart"/>
-      <w:r>
-        <w:rPr>
-          <w:lang w:val="en-US"/>
-        </w:rPr>
-        <w:t>MaterialUpdates</w:t>
-      </w:r>
-      <w:proofErr w:type="spellEnd"/>
-      <w:r>
-        <w:rPr>
-          <w:lang w:val="en-US"/>
-        </w:rPr>
-        <w:t xml:space="preserve"> </w:t>
-      </w:r>
-      <w:proofErr w:type="gramStart"/>
-      <w:r>
-        <w:rPr>
-          <w:lang w:val="en-US"/>
-        </w:rPr>
-        <w:t>(</w:t>
-      </w:r>
-      <w:r>
-        <w:rPr>
-          <w:lang w:val="en-US"/>
-        </w:rPr>
-        <w:t xml:space="preserve"> </w:t>
-      </w:r>
-      <w:proofErr w:type="spellStart"/>
-      <w:r>
-        <w:rPr>
-          <w:u w:val="single"/>
-          <w:lang w:val="en-US"/>
-        </w:rPr>
-        <w:t>shipmentID</w:t>
-      </w:r>
-      <w:proofErr w:type="spellEnd"/>
-      <w:proofErr w:type="gramEnd"/>
-      <w:r>
-        <w:rPr>
-          <w:lang w:val="en-US"/>
-        </w:rPr>
-        <w:t xml:space="preserve">, </w:t>
-      </w:r>
-      <w:proofErr w:type="spellStart"/>
-      <w:r>
-        <w:rPr>
-          <w:lang w:val="en-US"/>
-        </w:rPr>
-        <w:t>supplierid,materialID,units</w:t>
-      </w:r>
-      <w:r>
-        <w:rPr>
-          <w:lang w:val="en-US"/>
-        </w:rPr>
-        <w:t>,dateadded,wasused,waswasted</w:t>
-      </w:r>
-      <w:proofErr w:type="spellEnd"/>
-      <w:r>
-        <w:rPr>
-          <w:lang w:val="en-US"/>
-        </w:rPr>
-        <w:t xml:space="preserve">)-&gt; </w:t>
-      </w:r>
-      <w:proofErr w:type="spellStart"/>
-      <w:r>
-        <w:rPr>
-          <w:lang w:val="en-US"/>
-        </w:rPr>
-        <w:t>supplierid</w:t>
-      </w:r>
-      <w:proofErr w:type="spellEnd"/>
-      <w:r>
-        <w:rPr>
-          <w:lang w:val="en-US"/>
-        </w:rPr>
-        <w:t xml:space="preserve"> from </w:t>
-      </w:r>
-      <w:proofErr w:type="spellStart"/>
-      <w:r>
-        <w:rPr>
-          <w:lang w:val="en-US"/>
-        </w:rPr>
-        <w:t>suplliers</w:t>
-      </w:r>
-      <w:proofErr w:type="spellEnd"/>
-      <w:r>
-        <w:rPr>
-          <w:lang w:val="en-US"/>
-        </w:rPr>
-        <w:t xml:space="preserve"> </w:t>
-      </w:r>
-      <w:proofErr w:type="spellStart"/>
-      <w:r>
-        <w:rPr>
-          <w:lang w:val="en-US"/>
-        </w:rPr>
-        <w:t>materialid</w:t>
-      </w:r>
-      <w:proofErr w:type="spellEnd"/>
-      <w:r>
-        <w:rPr>
-          <w:lang w:val="en-US"/>
-        </w:rPr>
-        <w:t xml:space="preserve"> from materials, </w:t>
-      </w:r>
-    </w:p>
-    <w:p>
-      <w:pPr>
-        <w:rPr>
-          <w:lang w:val="en-US"/>
-        </w:rPr>
-      </w:pPr>
-      <w:proofErr w:type="gramStart"/>
-      <w:r>
-        <w:rPr>
-          <w:lang w:val="en-US"/>
-        </w:rPr>
-        <w:t>the</w:t>
-      </w:r>
-      <w:proofErr w:type="gramEnd"/>
-      <w:r>
-        <w:rPr>
-          <w:lang w:val="en-US"/>
-        </w:rPr>
-        <w:t xml:space="preserve"> wastage can be calculated with </w:t>
-      </w:r>
-      <w:proofErr w:type="spellStart"/>
-      <w:r>
-        <w:rPr>
-          <w:lang w:val="en-US"/>
-        </w:rPr>
-        <w:t>currentstock</w:t>
-      </w:r>
-      <w:proofErr w:type="spellEnd"/>
-      <w:r>
-        <w:rPr>
-          <w:lang w:val="en-US"/>
-        </w:rPr>
-        <w:t xml:space="preserve"> from </w:t>
-      </w:r>
-      <w:proofErr w:type="spellStart"/>
-      <w:r>
-        <w:rPr>
-          <w:lang w:val="en-US"/>
-        </w:rPr>
-        <w:t>rawmaterials</w:t>
-      </w:r>
-      <w:proofErr w:type="spellEnd"/>
-      <w:r>
-        <w:rPr>
-          <w:lang w:val="en-US"/>
-        </w:rPr>
-        <w:t xml:space="preserve"> subtracting units from it till less than 0 all the shipments that come after &lt;0 show wastage and can be updated accordingly, check can be run </w:t>
-      </w:r>
-      <w:proofErr w:type="spellStart"/>
-      <w:r>
-        <w:rPr>
-          <w:lang w:val="en-US"/>
-        </w:rPr>
-        <w:t>everyday</w:t>
-      </w:r>
-      <w:proofErr w:type="spellEnd"/>
-      <w:r>
-        <w:rPr>
-          <w:lang w:val="en-US"/>
-        </w:rPr>
-        <w:t>.</w:t>
-      </w:r>
-    </w:p>
-    <w:p>
-      <w:pPr>
-        <w:rPr>
-          <w:lang w:val="en-US"/>
-        </w:rPr>
-      </w:pPr>
-      <w:r>
-        <w:rPr>
-          <w:lang w:val="en-US"/>
-        </w:rPr>
-        <w:t xml:space="preserve"> If </w:t>
-      </w:r>
-      <w:proofErr w:type="spellStart"/>
-      <w:r>
-        <w:rPr>
-          <w:lang w:val="en-US"/>
-        </w:rPr>
-        <w:t>supplierid</w:t>
-      </w:r>
-      <w:proofErr w:type="spellEnd"/>
-      <w:r>
-        <w:rPr>
-          <w:lang w:val="en-US"/>
-        </w:rPr>
-        <w:t xml:space="preserve"> is null then we can enforce stock&lt;0 implying that it is actually a usage and not restock</w:t>
-      </w:r>
-    </w:p>
-    <w:p>
-      <w:pPr>
-        <w:rPr>
-          <w:lang w:val="en-US"/>
-        </w:rPr>
-      </w:pPr>
-    </w:p>
-    <w:p>
-      <w:pPr>
-        <w:rPr>
-          <w:lang w:val="en-US"/>
-        </w:rPr>
-      </w:pPr>
-      <w:proofErr w:type="gramStart"/>
-      <w:r>
-        <w:rPr>
-          <w:lang w:val="en-US"/>
-        </w:rPr>
-        <w:t>Wastage(</w:t>
-      </w:r>
-      <w:proofErr w:type="spellStart"/>
-      <w:proofErr w:type="gramEnd"/>
-      <w:r>
-        <w:rPr>
-          <w:u w:val="single"/>
-          <w:lang w:val="en-US"/>
-        </w:rPr>
         <w:t>wasteid</w:t>
       </w:r>
       <w:r>
@@ -1592,19 +1556,11 @@
           <w:lang w:val="en-US"/>
         </w:rPr>
       </w:pPr>
-      <w:proofErr w:type="gramStart"/>
-      <w:r>
-        <w:rPr>
-          <w:lang w:val="en-US"/>
-        </w:rPr>
-        <w:t>as</w:t>
-      </w:r>
-      <w:proofErr w:type="gramEnd"/>
-      <w:r>
-        <w:rPr>
-          <w:lang w:val="en-US"/>
-        </w:rPr>
-        <w:t xml:space="preserve"> calculated from </w:t>
+      <w:r>
+        <w:rPr>
+          <w:lang w:val="en-US"/>
+        </w:rPr>
+        <w:t xml:space="preserve">as calculated from </w:t>
       </w:r>
       <w:proofErr w:type="spellStart"/>
       <w:r>
@@ -1803,11 +1759,9 @@
         </w:rPr>
         <w:t>Restaurant</w:t>
       </w:r>
-      <w:proofErr w:type="gramStart"/>
       <w:r>
         <w:t>:</w:t>
       </w:r>
-      <w:proofErr w:type="gramEnd"/>
       <w:r>
         <w:br/>
       </w:r>
@@ -1831,11 +1785,9 @@
         <w:t>RawMaterials</w:t>
       </w:r>
       <w:proofErr w:type="spellEnd"/>
-      <w:proofErr w:type="gramStart"/>
       <w:r>
         <w:t>:</w:t>
       </w:r>
-      <w:proofErr w:type="gramEnd"/>
       <w:r>
         <w:br/>
       </w:r>
@@ -1968,10 +1920,7 @@
       </w:r>
       <w:proofErr w:type="spellEnd"/>
       <w:r>
-        <w:t>, pcs, etc.)</w:t>
-      </w:r>
-      <w:r>
-        <w:t>-&gt; here it is a schema</w:t>
+        <w:t>, pcs, etc.)-&gt; here it is a schema</w:t>
       </w:r>
       <w:r>
         <w:t xml:space="preserve"> </w:t>
@@ -2008,19 +1957,20 @@
         <w:t>RestaurantSupplier</w:t>
       </w:r>
       <w:proofErr w:type="spellEnd"/>
-      <w:proofErr w:type="gramStart"/>
       <w:r>
         <w:t>:</w:t>
       </w:r>
       <w:r>
-        <w:t>,</w:t>
-      </w:r>
-      <w:proofErr w:type="gramEnd"/>
-      <w:r>
-        <w:t xml:space="preserve"> used as contacts with schema (restaurantid,supplierid,phone_supplier)</w:t>
-      </w:r>
-      <w:bookmarkStart w:id="0" w:name="_GoBack"/>
-      <w:bookmarkEnd w:id="0"/>
+        <w:t>, used as contacts with schema (</w:t>
+      </w:r>
+      <w:proofErr w:type="spellStart"/>
+      <w:r>
+        <w:t>restaurantid,supplierid,phone_supplier</w:t>
+      </w:r>
+      <w:proofErr w:type="spellEnd"/>
+      <w:r>
+        <w:t>)</w:t>
+      </w:r>
       <w:r>
         <w:br/>
       </w:r>
@@ -2094,21 +2044,7 @@
         <w:rPr>
           <w:rStyle w:val="HTMLCode"/>
         </w:rPr>
-        <w:t xml:space="preserve"> → </w:t>
-      </w:r>
-      <w:proofErr w:type="gramStart"/>
-      <w:r>
-        <w:rPr>
-          <w:rStyle w:val="HTMLCode"/>
-        </w:rPr>
-        <w:t>Restaurant(</w:t>
-      </w:r>
-      <w:proofErr w:type="gramEnd"/>
-      <w:r>
-        <w:rPr>
-          <w:rStyle w:val="HTMLCode"/>
-        </w:rPr>
-        <w:t>ID)</w:t>
+        <w:t xml:space="preserve"> → Restaurant(ID)</w:t>
       </w:r>
       <w:r>
         <w:t xml:space="preserve">, </w:t>
@@ -2155,11 +2091,9 @@
         </w:rPr>
         <w:t>Suppliers</w:t>
       </w:r>
-      <w:proofErr w:type="gramStart"/>
       <w:r>
         <w:t>:</w:t>
       </w:r>
-      <w:proofErr w:type="gramEnd"/>
       <w:r>
         <w:br/>
       </w:r>
@@ -2241,11 +2175,9 @@
         <w:t>MaterialOrder</w:t>
       </w:r>
       <w:proofErr w:type="spellEnd"/>
-      <w:proofErr w:type="gramStart"/>
       <w:r>
         <w:t>:</w:t>
       </w:r>
-      <w:proofErr w:type="gramEnd"/>
       <w:r>
         <w:br/>
       </w:r>
@@ -2472,11 +2404,9 @@
         <w:t>MaterialUpdates</w:t>
       </w:r>
       <w:proofErr w:type="spellEnd"/>
-      <w:proofErr w:type="gramStart"/>
       <w:r>
         <w:t>:</w:t>
       </w:r>
-      <w:proofErr w:type="gramEnd"/>
       <w:r>
         <w:br/>
       </w:r>
@@ -2700,11 +2630,9 @@
         </w:rPr>
         <w:t>Wastage</w:t>
       </w:r>
-      <w:proofErr w:type="gramStart"/>
       <w:r>
         <w:t>:</w:t>
       </w:r>
-      <w:proofErr w:type="gramEnd"/>
       <w:r>
         <w:br/>
       </w:r>

</xml_diff>